<commit_message>
Plugin write up complete
</commit_message>
<xml_diff>
--- a/Social-Media-Icons-Plugin.docx
+++ b/Social-Media-Icons-Plugin.docx
@@ -26,61 +26,13 @@
     </w:p>
     <w:p>
       <w:r>
-        <w:t xml:space="preserve">The Social Media Icons Plugin is a WordPress plugin that allows admins to enter links for </w:t>
-      </w:r>
-      <w:proofErr w:type="spellStart"/>
-      <w:r>
-        <w:t>Facebook</w:t>
-      </w:r>
-      <w:proofErr w:type="spellEnd"/>
-      <w:r>
-        <w:t xml:space="preserve">, Twitter, </w:t>
-      </w:r>
-      <w:proofErr w:type="spellStart"/>
-      <w:r>
-        <w:t>Instagram</w:t>
-      </w:r>
-      <w:proofErr w:type="spellEnd"/>
-      <w:r>
-        <w:t xml:space="preserve">, </w:t>
-      </w:r>
-      <w:proofErr w:type="spellStart"/>
-      <w:r>
-        <w:t>Tumblr</w:t>
-      </w:r>
-      <w:proofErr w:type="spellEnd"/>
-      <w:r>
-        <w:t xml:space="preserve">, YouTube, </w:t>
-      </w:r>
-      <w:proofErr w:type="spellStart"/>
-      <w:r>
-        <w:t>Pinterest</w:t>
-      </w:r>
-      <w:proofErr w:type="spellEnd"/>
-      <w:r>
-        <w:t>, and Google +</w:t>
+        <w:t>The Social Media Icons Plugin is a WordPress plugin that allows admins to enter links for Facebook, Twitter, Instagram, Tumblr, YouTube, Pinterest, and Google +</w:t>
       </w:r>
       <w:r>
         <w:t xml:space="preserve"> accounts to allow users to quickly navigate to those pages</w:t>
       </w:r>
       <w:r>
-        <w:t>. Admins can also choose the color of the icons to display. The icons can be placed on any post or page using the [</w:t>
-      </w:r>
-      <w:proofErr w:type="spellStart"/>
-      <w:r>
-        <w:t>social_media</w:t>
-      </w:r>
-      <w:proofErr w:type="spellEnd"/>
-      <w:r>
-        <w:t xml:space="preserve">] </w:t>
-      </w:r>
-      <w:proofErr w:type="spellStart"/>
-      <w:r>
-        <w:t>shortcode</w:t>
-      </w:r>
-      <w:proofErr w:type="spellEnd"/>
-      <w:r>
-        <w:t>.</w:t>
+        <w:t>. Admins can also choose the color of the icons to display. The icons can be placed on any post or page using the [social_media] shortcode.</w:t>
       </w:r>
     </w:p>
     <w:p/>
@@ -132,21 +84,25 @@
         <w:t>To install,</w:t>
       </w:r>
       <w:r>
-        <w:t xml:space="preserve"> drag the social-media-icons folder into the plugins folder that is located inside of the </w:t>
-      </w:r>
-      <w:proofErr w:type="spellStart"/>
-      <w:r>
-        <w:t>wp</w:t>
-      </w:r>
-      <w:proofErr w:type="spellEnd"/>
-      <w:r>
-        <w:t xml:space="preserve">-content folder of your WordPress site. Activate this plugin on the Admin page of your WordPress site and then the Social Media </w:t>
+        <w:t xml:space="preserve"> drag the social-media-icons folder into the plugins folder that is located inside of the wp-content folder of your WordPress site. Activate this plugin on the</w:t>
+      </w:r>
+      <w:r>
+        <w:t xml:space="preserve"> Plugins category on the a</w:t>
+      </w:r>
+      <w:r>
+        <w:t xml:space="preserve">dmin page of your WordPress site and then the Social Media </w:t>
       </w:r>
       <w:r>
         <w:t>Icons</w:t>
       </w:r>
       <w:r>
-        <w:t xml:space="preserve"> Category will show up on the left toolbar of your Admin dashboard. Click that option to enter your social media links.</w:t>
+        <w:t xml:space="preserve"> Category will show </w:t>
+      </w:r>
+      <w:r>
+        <w:t>up on the left toolbar of your a</w:t>
+      </w:r>
+      <w:r>
+        <w:t>dmin dashboard. Click that option to enter your social media links.</w:t>
       </w:r>
     </w:p>
     <w:p/>
@@ -201,21 +157,7 @@
         <w:rPr>
           <w:i/>
         </w:rPr>
-        <w:t>[</w:t>
-      </w:r>
-      <w:proofErr w:type="spellStart"/>
-      <w:r>
-        <w:rPr>
-          <w:i/>
-        </w:rPr>
-        <w:t>social_media</w:t>
-      </w:r>
-      <w:proofErr w:type="spellEnd"/>
-      <w:r>
-        <w:rPr>
-          <w:i/>
-        </w:rPr>
-        <w:t xml:space="preserve">] </w:t>
+        <w:t xml:space="preserve">[social_media] </w:t>
       </w:r>
       <w:r>
         <w:t>wherever you would like to insert it.</w:t>

</xml_diff>